<commit_message>
update resume and downloads
</commit_message>
<xml_diff>
--- a/dl/Avik_Bosshardt_CV.docx
+++ b/dl/Avik_Bosshardt_CV.docx
@@ -118,7 +118,16 @@
           <w:sz w:val="24"/>
           <w:szCs w:val="24"/>
         </w:rPr>
-        <w:t>GPA: 3.93</w:t>
+        <w:t>GPA: 3.9</w:t>
+      </w:r>
+      <w:r>
+        <w:rPr>
+          <w:rFonts w:ascii="Arial" w:hAnsi="Arial" w:cs="Arial"/>
+          <w:i/>
+          <w:sz w:val="24"/>
+          <w:szCs w:val="24"/>
+        </w:rPr>
+        <w:t>5</w:t>
       </w:r>
     </w:p>
     <w:p>
@@ -150,213 +159,234 @@
           <w:rFonts w:ascii="Arial" w:hAnsi="Arial" w:cs="Arial"/>
           <w:szCs w:val="26"/>
         </w:rPr>
-        <w:t>Coursework</w:t>
-      </w:r>
-      <w:r>
-        <w:rPr>
-          <w:rFonts w:ascii="Arial" w:hAnsi="Arial" w:cs="Arial"/>
-          <w:szCs w:val="26"/>
-        </w:rPr>
-        <w:t xml:space="preserve"> (Grade in Parenthesis)</w:t>
-      </w:r>
-      <w:r>
-        <w:rPr>
-          <w:rFonts w:ascii="Arial" w:hAnsi="Arial" w:cs="Arial"/>
-          <w:szCs w:val="26"/>
-        </w:rPr>
-        <w:t>: Software Design</w:t>
-      </w:r>
-      <w:r>
-        <w:rPr>
-          <w:rFonts w:ascii="Arial" w:hAnsi="Arial" w:cs="Arial"/>
-          <w:szCs w:val="26"/>
-        </w:rPr>
-        <w:t>/</w:t>
-      </w:r>
-      <w:r>
-        <w:rPr>
-          <w:rFonts w:ascii="Arial" w:hAnsi="Arial" w:cs="Arial"/>
-          <w:szCs w:val="26"/>
-        </w:rPr>
-        <w:t xml:space="preserve">Development </w:t>
-      </w:r>
-      <w:r>
-        <w:rPr>
-          <w:rFonts w:ascii="Arial" w:hAnsi="Arial" w:cs="Arial"/>
-          <w:szCs w:val="26"/>
-        </w:rPr>
-        <w:t>(</w:t>
-      </w:r>
-      <w:r>
-        <w:rPr>
-          <w:rFonts w:ascii="Arial" w:hAnsi="Arial" w:cs="Arial"/>
-          <w:szCs w:val="26"/>
-        </w:rPr>
-        <w:t>A</w:t>
-      </w:r>
-      <w:r>
-        <w:rPr>
-          <w:rFonts w:ascii="Arial" w:hAnsi="Arial" w:cs="Arial"/>
-          <w:szCs w:val="26"/>
-        </w:rPr>
-        <w:t>)</w:t>
-      </w:r>
-      <w:r>
-        <w:rPr>
-          <w:rFonts w:ascii="Arial" w:hAnsi="Arial" w:cs="Arial"/>
-          <w:szCs w:val="26"/>
-        </w:rPr>
-        <w:t>, Algorithm Design</w:t>
-      </w:r>
-      <w:r>
-        <w:rPr>
-          <w:rFonts w:ascii="Arial" w:hAnsi="Arial" w:cs="Arial"/>
-          <w:szCs w:val="26"/>
-        </w:rPr>
-        <w:t>/</w:t>
-      </w:r>
-      <w:r>
-        <w:rPr>
-          <w:rFonts w:ascii="Arial" w:hAnsi="Arial" w:cs="Arial"/>
-          <w:szCs w:val="26"/>
-        </w:rPr>
-        <w:t xml:space="preserve">Analysis </w:t>
-      </w:r>
-      <w:r>
-        <w:rPr>
-          <w:rFonts w:ascii="Arial" w:hAnsi="Arial" w:cs="Arial"/>
-          <w:szCs w:val="26"/>
-        </w:rPr>
-        <w:t>(</w:t>
-      </w:r>
-      <w:r>
-        <w:rPr>
-          <w:rFonts w:ascii="Arial" w:hAnsi="Arial" w:cs="Arial"/>
-          <w:szCs w:val="26"/>
-        </w:rPr>
-        <w:t>A</w:t>
-      </w:r>
-      <w:r>
-        <w:rPr>
-          <w:rFonts w:ascii="Arial" w:hAnsi="Arial" w:cs="Arial"/>
-          <w:szCs w:val="26"/>
-        </w:rPr>
-        <w:t>)</w:t>
-      </w:r>
-      <w:r>
-        <w:rPr>
-          <w:rFonts w:ascii="Arial" w:hAnsi="Arial" w:cs="Arial"/>
-          <w:szCs w:val="26"/>
-        </w:rPr>
-        <w:t>,</w:t>
-      </w:r>
-      <w:r>
-        <w:rPr>
-          <w:rFonts w:ascii="Arial" w:hAnsi="Arial" w:cs="Arial"/>
-          <w:szCs w:val="26"/>
-        </w:rPr>
-        <w:t xml:space="preserve"> Linear Algebra (</w:t>
-      </w:r>
-      <w:r>
-        <w:rPr>
-          <w:rFonts w:ascii="Arial" w:hAnsi="Arial" w:cs="Arial"/>
-          <w:szCs w:val="26"/>
-        </w:rPr>
-        <w:t>A</w:t>
-      </w:r>
-      <w:r>
-        <w:rPr>
-          <w:rFonts w:ascii="Arial" w:hAnsi="Arial" w:cs="Arial"/>
-          <w:szCs w:val="26"/>
-        </w:rPr>
-        <w:t>),</w:t>
-      </w:r>
-      <w:r>
-        <w:rPr>
-          <w:rFonts w:ascii="Arial" w:hAnsi="Arial" w:cs="Arial"/>
-          <w:szCs w:val="26"/>
-        </w:rPr>
-        <w:t xml:space="preserve"> Data Science </w:t>
-      </w:r>
-      <w:r>
-        <w:rPr>
-          <w:rFonts w:ascii="Arial" w:hAnsi="Arial" w:cs="Arial"/>
-          <w:szCs w:val="26"/>
-        </w:rPr>
-        <w:t>(A)</w:t>
-      </w:r>
-      <w:r>
-        <w:rPr>
-          <w:rFonts w:ascii="Arial" w:hAnsi="Arial" w:cs="Arial"/>
-          <w:szCs w:val="26"/>
-        </w:rPr>
-        <w:t xml:space="preserve">, </w:t>
-      </w:r>
-      <w:r>
-        <w:rPr>
-          <w:rFonts w:ascii="Arial" w:hAnsi="Arial" w:cs="Arial"/>
-          <w:szCs w:val="26"/>
-        </w:rPr>
-        <w:t xml:space="preserve">Multivariable Calculus II </w:t>
-      </w:r>
-      <w:r>
-        <w:rPr>
-          <w:rFonts w:ascii="Arial" w:hAnsi="Arial" w:cs="Arial"/>
-          <w:szCs w:val="26"/>
-        </w:rPr>
-        <w:t>(A)</w:t>
-      </w:r>
-      <w:r>
-        <w:rPr>
-          <w:rFonts w:ascii="Arial" w:hAnsi="Arial" w:cs="Arial"/>
-          <w:szCs w:val="26"/>
-        </w:rPr>
-        <w:t>,</w:t>
-      </w:r>
-      <w:r>
-        <w:rPr>
-          <w:rFonts w:ascii="Arial" w:hAnsi="Arial" w:cs="Arial"/>
-          <w:szCs w:val="26"/>
-        </w:rPr>
-        <w:t xml:space="preserve"> Discrete Math (A),</w:t>
-      </w:r>
-      <w:r>
-        <w:rPr>
-          <w:rFonts w:ascii="Arial" w:hAnsi="Arial" w:cs="Arial"/>
-          <w:szCs w:val="26"/>
-        </w:rPr>
-        <w:t xml:space="preserve"> Object Oriented Programming (A),</w:t>
-      </w:r>
-      <w:r>
-        <w:rPr>
-          <w:rFonts w:ascii="Arial" w:hAnsi="Arial" w:cs="Arial"/>
-          <w:szCs w:val="26"/>
-        </w:rPr>
-        <w:t xml:space="preserve"> </w:t>
-      </w:r>
-      <w:r>
-        <w:rPr>
-          <w:rFonts w:ascii="Arial" w:hAnsi="Arial" w:cs="Arial"/>
-          <w:szCs w:val="26"/>
-        </w:rPr>
-        <w:t>Theory of Computation (</w:t>
-      </w:r>
-      <w:r>
-        <w:rPr>
-          <w:rFonts w:ascii="Arial" w:hAnsi="Arial" w:cs="Arial"/>
-          <w:szCs w:val="26"/>
-        </w:rPr>
-        <w:t>Currently Enrolled</w:t>
-      </w:r>
-      <w:r>
-        <w:rPr>
-          <w:rFonts w:ascii="Arial" w:hAnsi="Arial" w:cs="Arial"/>
-          <w:szCs w:val="26"/>
-        </w:rPr>
-        <w:t>)</w:t>
+        <w:t>Co</w:t>
       </w:r>
       <w:bookmarkStart w:id="0" w:name="_GoBack"/>
       <w:bookmarkEnd w:id="0"/>
+      <w:r>
+        <w:rPr>
+          <w:rFonts w:ascii="Arial" w:hAnsi="Arial" w:cs="Arial"/>
+          <w:szCs w:val="26"/>
+        </w:rPr>
+        <w:t>ursework</w:t>
+      </w:r>
+      <w:r>
+        <w:rPr>
+          <w:rFonts w:ascii="Arial" w:hAnsi="Arial" w:cs="Arial"/>
+          <w:szCs w:val="26"/>
+        </w:rPr>
+        <w:t xml:space="preserve"> (Grade in Parenthesis)</w:t>
+      </w:r>
+      <w:r>
+        <w:rPr>
+          <w:rFonts w:ascii="Arial" w:hAnsi="Arial" w:cs="Arial"/>
+          <w:szCs w:val="26"/>
+        </w:rPr>
+        <w:t xml:space="preserve">: </w:t>
+      </w:r>
+      <w:r>
+        <w:rPr>
+          <w:rFonts w:ascii="Arial" w:hAnsi="Arial" w:cs="Arial"/>
+          <w:szCs w:val="26"/>
+        </w:rPr>
+        <w:t xml:space="preserve">Artificial Intelligence (Currently Enrolled), </w:t>
+      </w:r>
+      <w:r>
+        <w:rPr>
+          <w:rFonts w:ascii="Arial" w:hAnsi="Arial" w:cs="Arial"/>
+          <w:szCs w:val="26"/>
+        </w:rPr>
+        <w:t>Software Design</w:t>
+      </w:r>
+      <w:r>
+        <w:rPr>
+          <w:rFonts w:ascii="Arial" w:hAnsi="Arial" w:cs="Arial"/>
+          <w:szCs w:val="26"/>
+        </w:rPr>
+        <w:t>/</w:t>
+      </w:r>
+      <w:r>
+        <w:rPr>
+          <w:rFonts w:ascii="Arial" w:hAnsi="Arial" w:cs="Arial"/>
+          <w:szCs w:val="26"/>
+        </w:rPr>
+        <w:t xml:space="preserve">Development </w:t>
+      </w:r>
+      <w:r>
+        <w:rPr>
+          <w:rFonts w:ascii="Arial" w:hAnsi="Arial" w:cs="Arial"/>
+          <w:szCs w:val="26"/>
+        </w:rPr>
+        <w:t>(</w:t>
+      </w:r>
+      <w:r>
+        <w:rPr>
+          <w:rFonts w:ascii="Arial" w:hAnsi="Arial" w:cs="Arial"/>
+          <w:szCs w:val="26"/>
+        </w:rPr>
+        <w:t>A</w:t>
+      </w:r>
+      <w:r>
+        <w:rPr>
+          <w:rFonts w:ascii="Arial" w:hAnsi="Arial" w:cs="Arial"/>
+          <w:szCs w:val="26"/>
+        </w:rPr>
+        <w:t>)</w:t>
+      </w:r>
+      <w:r>
+        <w:rPr>
+          <w:rFonts w:ascii="Arial" w:hAnsi="Arial" w:cs="Arial"/>
+          <w:szCs w:val="26"/>
+        </w:rPr>
+        <w:t>, Algorithm Design</w:t>
+      </w:r>
+      <w:r>
+        <w:rPr>
+          <w:rFonts w:ascii="Arial" w:hAnsi="Arial" w:cs="Arial"/>
+          <w:szCs w:val="26"/>
+        </w:rPr>
+        <w:t>/</w:t>
+      </w:r>
+      <w:r>
+        <w:rPr>
+          <w:rFonts w:ascii="Arial" w:hAnsi="Arial" w:cs="Arial"/>
+          <w:szCs w:val="26"/>
+        </w:rPr>
+        <w:t xml:space="preserve">Analysis </w:t>
+      </w:r>
+      <w:r>
+        <w:rPr>
+          <w:rFonts w:ascii="Arial" w:hAnsi="Arial" w:cs="Arial"/>
+          <w:szCs w:val="26"/>
+        </w:rPr>
+        <w:t>(</w:t>
+      </w:r>
+      <w:r>
+        <w:rPr>
+          <w:rFonts w:ascii="Arial" w:hAnsi="Arial" w:cs="Arial"/>
+          <w:szCs w:val="26"/>
+        </w:rPr>
+        <w:t>A</w:t>
+      </w:r>
+      <w:r>
+        <w:rPr>
+          <w:rFonts w:ascii="Arial" w:hAnsi="Arial" w:cs="Arial"/>
+          <w:szCs w:val="26"/>
+        </w:rPr>
+        <w:t>)</w:t>
+      </w:r>
+      <w:r>
+        <w:rPr>
+          <w:rFonts w:ascii="Arial" w:hAnsi="Arial" w:cs="Arial"/>
+          <w:szCs w:val="26"/>
+        </w:rPr>
+        <w:t>,</w:t>
+      </w:r>
+      <w:r>
+        <w:rPr>
+          <w:rFonts w:ascii="Arial" w:hAnsi="Arial" w:cs="Arial"/>
+          <w:szCs w:val="26"/>
+        </w:rPr>
+        <w:t xml:space="preserve"> Linear Algebra (</w:t>
+      </w:r>
+      <w:r>
+        <w:rPr>
+          <w:rFonts w:ascii="Arial" w:hAnsi="Arial" w:cs="Arial"/>
+          <w:szCs w:val="26"/>
+        </w:rPr>
+        <w:t>A</w:t>
+      </w:r>
+      <w:r>
+        <w:rPr>
+          <w:rFonts w:ascii="Arial" w:hAnsi="Arial" w:cs="Arial"/>
+          <w:szCs w:val="26"/>
+        </w:rPr>
+        <w:t>),</w:t>
+      </w:r>
+      <w:r>
+        <w:rPr>
+          <w:rFonts w:ascii="Arial" w:hAnsi="Arial" w:cs="Arial"/>
+          <w:szCs w:val="26"/>
+        </w:rPr>
+        <w:t xml:space="preserve"> Data Science </w:t>
+      </w:r>
+      <w:r>
+        <w:rPr>
+          <w:rFonts w:ascii="Arial" w:hAnsi="Arial" w:cs="Arial"/>
+          <w:szCs w:val="26"/>
+        </w:rPr>
+        <w:t>(A)</w:t>
+      </w:r>
+      <w:r>
+        <w:rPr>
+          <w:rFonts w:ascii="Arial" w:hAnsi="Arial" w:cs="Arial"/>
+          <w:szCs w:val="26"/>
+        </w:rPr>
+        <w:t xml:space="preserve">, </w:t>
+      </w:r>
+      <w:r>
+        <w:rPr>
+          <w:rFonts w:ascii="Arial" w:hAnsi="Arial" w:cs="Arial"/>
+          <w:szCs w:val="26"/>
+        </w:rPr>
+        <w:t xml:space="preserve">Multivariable Calculus II </w:t>
+      </w:r>
+      <w:r>
+        <w:rPr>
+          <w:rFonts w:ascii="Arial" w:hAnsi="Arial" w:cs="Arial"/>
+          <w:szCs w:val="26"/>
+        </w:rPr>
+        <w:t>(A)</w:t>
+      </w:r>
+      <w:r>
+        <w:rPr>
+          <w:rFonts w:ascii="Arial" w:hAnsi="Arial" w:cs="Arial"/>
+          <w:szCs w:val="26"/>
+        </w:rPr>
+        <w:t>,</w:t>
+      </w:r>
+      <w:r>
+        <w:rPr>
+          <w:rFonts w:ascii="Arial" w:hAnsi="Arial" w:cs="Arial"/>
+          <w:szCs w:val="26"/>
+        </w:rPr>
+        <w:t xml:space="preserve"> Discrete Math (A),</w:t>
+      </w:r>
+      <w:r>
+        <w:rPr>
+          <w:rFonts w:ascii="Arial" w:hAnsi="Arial" w:cs="Arial"/>
+          <w:szCs w:val="26"/>
+        </w:rPr>
+        <w:t xml:space="preserve"> Object Oriented Programming (A),</w:t>
+      </w:r>
+      <w:r>
+        <w:rPr>
+          <w:rFonts w:ascii="Arial" w:hAnsi="Arial" w:cs="Arial"/>
+          <w:szCs w:val="26"/>
+        </w:rPr>
+        <w:t xml:space="preserve"> </w:t>
+      </w:r>
+      <w:r>
+        <w:rPr>
+          <w:rFonts w:ascii="Arial" w:hAnsi="Arial" w:cs="Arial"/>
+          <w:szCs w:val="26"/>
+        </w:rPr>
+        <w:t>Theory of Computation (</w:t>
+      </w:r>
+      <w:r>
+        <w:rPr>
+          <w:rFonts w:ascii="Arial" w:hAnsi="Arial" w:cs="Arial"/>
+          <w:szCs w:val="26"/>
+        </w:rPr>
+        <w:t>A</w:t>
+      </w:r>
+      <w:r>
+        <w:rPr>
+          <w:rFonts w:ascii="Arial" w:hAnsi="Arial" w:cs="Arial"/>
+          <w:szCs w:val="26"/>
+        </w:rPr>
+        <w:t>)</w:t>
+      </w:r>
     </w:p>
     <w:p>
       <w:pPr>
@@ -1130,7 +1160,7 @@
           <w:rFonts w:ascii="Arial" w:hAnsi="Arial" w:cs="Arial"/>
           <w:szCs w:val="26"/>
         </w:rPr>
-        <w:t>avikboss.github.io</w:t>
+        <w:t>avikbosshardt.com</w:t>
       </w:r>
     </w:hyperlink>
     <w:r>

</xml_diff>

<commit_message>
add to portfolio, update cv
</commit_message>
<xml_diff>
--- a/dl/Avik_Bosshardt_CV.docx
+++ b/dl/Avik_Bosshardt_CV.docx
@@ -147,174 +147,203 @@
           <w:szCs w:val="26"/>
         </w:rPr>
       </w:pPr>
+      <w:r>
+        <w:rPr>
+          <w:rFonts w:ascii="Arial" w:hAnsi="Arial" w:cs="Arial"/>
+          <w:szCs w:val="26"/>
+        </w:rPr>
+        <w:t xml:space="preserve">Relevant </w:t>
+      </w:r>
+      <w:r>
+        <w:rPr>
+          <w:rFonts w:ascii="Arial" w:hAnsi="Arial" w:cs="Arial"/>
+          <w:szCs w:val="26"/>
+        </w:rPr>
+        <w:t>Coursework</w:t>
+      </w:r>
+      <w:r>
+        <w:rPr>
+          <w:rFonts w:ascii="Arial" w:hAnsi="Arial" w:cs="Arial"/>
+          <w:szCs w:val="26"/>
+        </w:rPr>
+        <w:t xml:space="preserve"> (Grade in Parenthesis)</w:t>
+      </w:r>
+      <w:r>
+        <w:rPr>
+          <w:rFonts w:ascii="Arial" w:hAnsi="Arial" w:cs="Arial"/>
+          <w:szCs w:val="26"/>
+        </w:rPr>
+        <w:t>:</w:t>
+      </w:r>
+      <w:r>
+        <w:rPr>
+          <w:rFonts w:ascii="Arial" w:hAnsi="Arial" w:cs="Arial"/>
+          <w:szCs w:val="26"/>
+        </w:rPr>
+        <w:t xml:space="preserve"> Statistical Machine Learning (Currently Enrolled)</w:t>
+      </w:r>
+      <w:r>
+        <w:rPr>
+          <w:rFonts w:ascii="Arial" w:hAnsi="Arial" w:cs="Arial"/>
+          <w:szCs w:val="26"/>
+        </w:rPr>
+        <w:t>,</w:t>
+      </w:r>
+      <w:r>
+        <w:rPr>
+          <w:rFonts w:ascii="Arial" w:hAnsi="Arial" w:cs="Arial"/>
+          <w:szCs w:val="26"/>
+        </w:rPr>
+        <w:t xml:space="preserve"> </w:t>
+      </w:r>
+      <w:r>
+        <w:rPr>
+          <w:rFonts w:ascii="Arial" w:hAnsi="Arial" w:cs="Arial"/>
+          <w:szCs w:val="26"/>
+        </w:rPr>
+        <w:t xml:space="preserve">Artificial Intelligence (Currently Enrolled), </w:t>
+      </w:r>
+      <w:r>
+        <w:rPr>
+          <w:rFonts w:ascii="Arial" w:hAnsi="Arial" w:cs="Arial"/>
+          <w:szCs w:val="26"/>
+        </w:rPr>
+        <w:t>Software Design</w:t>
+      </w:r>
+      <w:r>
+        <w:rPr>
+          <w:rFonts w:ascii="Arial" w:hAnsi="Arial" w:cs="Arial"/>
+          <w:szCs w:val="26"/>
+        </w:rPr>
+        <w:t>/</w:t>
+      </w:r>
+      <w:r>
+        <w:rPr>
+          <w:rFonts w:ascii="Arial" w:hAnsi="Arial" w:cs="Arial"/>
+          <w:szCs w:val="26"/>
+        </w:rPr>
+        <w:t xml:space="preserve">Development </w:t>
+      </w:r>
+      <w:r>
+        <w:rPr>
+          <w:rFonts w:ascii="Arial" w:hAnsi="Arial" w:cs="Arial"/>
+          <w:szCs w:val="26"/>
+        </w:rPr>
+        <w:t>(</w:t>
+      </w:r>
+      <w:r>
+        <w:rPr>
+          <w:rFonts w:ascii="Arial" w:hAnsi="Arial" w:cs="Arial"/>
+          <w:szCs w:val="26"/>
+        </w:rPr>
+        <w:t>A</w:t>
+      </w:r>
+      <w:r>
+        <w:rPr>
+          <w:rFonts w:ascii="Arial" w:hAnsi="Arial" w:cs="Arial"/>
+          <w:szCs w:val="26"/>
+        </w:rPr>
+        <w:t>)</w:t>
+      </w:r>
+      <w:r>
+        <w:rPr>
+          <w:rFonts w:ascii="Arial" w:hAnsi="Arial" w:cs="Arial"/>
+          <w:szCs w:val="26"/>
+        </w:rPr>
+        <w:t>, Algorithm Design</w:t>
+      </w:r>
+      <w:r>
+        <w:rPr>
+          <w:rFonts w:ascii="Arial" w:hAnsi="Arial" w:cs="Arial"/>
+          <w:szCs w:val="26"/>
+        </w:rPr>
+        <w:t>/</w:t>
+      </w:r>
+      <w:r>
+        <w:rPr>
+          <w:rFonts w:ascii="Arial" w:hAnsi="Arial" w:cs="Arial"/>
+          <w:szCs w:val="26"/>
+        </w:rPr>
+        <w:t xml:space="preserve">Analysis </w:t>
+      </w:r>
+      <w:r>
+        <w:rPr>
+          <w:rFonts w:ascii="Arial" w:hAnsi="Arial" w:cs="Arial"/>
+          <w:szCs w:val="26"/>
+        </w:rPr>
+        <w:t>(</w:t>
+      </w:r>
+      <w:r>
+        <w:rPr>
+          <w:rFonts w:ascii="Arial" w:hAnsi="Arial" w:cs="Arial"/>
+          <w:szCs w:val="26"/>
+        </w:rPr>
+        <w:t>A</w:t>
+      </w:r>
+      <w:r>
+        <w:rPr>
+          <w:rFonts w:ascii="Arial" w:hAnsi="Arial" w:cs="Arial"/>
+          <w:szCs w:val="26"/>
+        </w:rPr>
+        <w:t>)</w:t>
+      </w:r>
+      <w:r>
+        <w:rPr>
+          <w:rFonts w:ascii="Arial" w:hAnsi="Arial" w:cs="Arial"/>
+          <w:szCs w:val="26"/>
+        </w:rPr>
+        <w:t xml:space="preserve">, Object Oriented Programming (A), Theory of Computation (A), </w:t>
+      </w:r>
+      <w:r>
+        <w:rPr>
+          <w:rFonts w:ascii="Arial" w:hAnsi="Arial" w:cs="Arial"/>
+          <w:szCs w:val="26"/>
+        </w:rPr>
+        <w:t>Data Science (A),</w:t>
+      </w:r>
+      <w:r>
+        <w:rPr>
+          <w:rFonts w:ascii="Arial" w:hAnsi="Arial" w:cs="Arial"/>
+          <w:szCs w:val="26"/>
+        </w:rPr>
+        <w:t xml:space="preserve"> Linear Algebra (</w:t>
+      </w:r>
+      <w:r>
+        <w:rPr>
+          <w:rFonts w:ascii="Arial" w:hAnsi="Arial" w:cs="Arial"/>
+          <w:szCs w:val="26"/>
+        </w:rPr>
+        <w:t>A</w:t>
+      </w:r>
+      <w:r>
+        <w:rPr>
+          <w:rFonts w:ascii="Arial" w:hAnsi="Arial" w:cs="Arial"/>
+          <w:szCs w:val="26"/>
+        </w:rPr>
+        <w:t>),</w:t>
+      </w:r>
+      <w:r>
+        <w:rPr>
+          <w:rFonts w:ascii="Arial" w:hAnsi="Arial" w:cs="Arial"/>
+          <w:szCs w:val="26"/>
+        </w:rPr>
+        <w:t xml:space="preserve"> </w:t>
+      </w:r>
+      <w:r>
+        <w:rPr>
+          <w:rFonts w:ascii="Arial" w:hAnsi="Arial" w:cs="Arial"/>
+          <w:szCs w:val="26"/>
+        </w:rPr>
+        <w:t>Multivariable C</w:t>
+      </w:r>
       <w:bookmarkStart w:id="0" w:name="_GoBack"/>
-      <w:r>
-        <w:rPr>
-          <w:rFonts w:ascii="Arial" w:hAnsi="Arial" w:cs="Arial"/>
-          <w:szCs w:val="26"/>
-        </w:rPr>
-        <w:t xml:space="preserve">Relevant </w:t>
-      </w:r>
-      <w:r>
-        <w:rPr>
-          <w:rFonts w:ascii="Arial" w:hAnsi="Arial" w:cs="Arial"/>
-          <w:szCs w:val="26"/>
-        </w:rPr>
-        <w:t>Coursework</w:t>
-      </w:r>
-      <w:r>
-        <w:rPr>
-          <w:rFonts w:ascii="Arial" w:hAnsi="Arial" w:cs="Arial"/>
-          <w:szCs w:val="26"/>
-        </w:rPr>
-        <w:t xml:space="preserve"> (Grade in Parenthesis)</w:t>
-      </w:r>
-      <w:r>
-        <w:rPr>
-          <w:rFonts w:ascii="Arial" w:hAnsi="Arial" w:cs="Arial"/>
-          <w:szCs w:val="26"/>
-        </w:rPr>
-        <w:t xml:space="preserve">: </w:t>
-      </w:r>
-      <w:r>
-        <w:rPr>
-          <w:rFonts w:ascii="Arial" w:hAnsi="Arial" w:cs="Arial"/>
-          <w:szCs w:val="26"/>
-        </w:rPr>
-        <w:t xml:space="preserve">Artificial Intelligence (Currently Enrolled), </w:t>
-      </w:r>
-      <w:r>
-        <w:rPr>
-          <w:rFonts w:ascii="Arial" w:hAnsi="Arial" w:cs="Arial"/>
-          <w:szCs w:val="26"/>
-        </w:rPr>
-        <w:t>Software Design</w:t>
-      </w:r>
-      <w:r>
-        <w:rPr>
-          <w:rFonts w:ascii="Arial" w:hAnsi="Arial" w:cs="Arial"/>
-          <w:szCs w:val="26"/>
-        </w:rPr>
-        <w:t>/</w:t>
-      </w:r>
-      <w:r>
-        <w:rPr>
-          <w:rFonts w:ascii="Arial" w:hAnsi="Arial" w:cs="Arial"/>
-          <w:szCs w:val="26"/>
-        </w:rPr>
-        <w:t xml:space="preserve">Development </w:t>
-      </w:r>
-      <w:r>
-        <w:rPr>
-          <w:rFonts w:ascii="Arial" w:hAnsi="Arial" w:cs="Arial"/>
-          <w:szCs w:val="26"/>
-        </w:rPr>
-        <w:t>(</w:t>
-      </w:r>
-      <w:r>
-        <w:rPr>
-          <w:rFonts w:ascii="Arial" w:hAnsi="Arial" w:cs="Arial"/>
-          <w:szCs w:val="26"/>
-        </w:rPr>
-        <w:t>A</w:t>
-      </w:r>
-      <w:r>
-        <w:rPr>
-          <w:rFonts w:ascii="Arial" w:hAnsi="Arial" w:cs="Arial"/>
-          <w:szCs w:val="26"/>
-        </w:rPr>
-        <w:t>)</w:t>
-      </w:r>
-      <w:r>
-        <w:rPr>
-          <w:rFonts w:ascii="Arial" w:hAnsi="Arial" w:cs="Arial"/>
-          <w:szCs w:val="26"/>
-        </w:rPr>
-        <w:t>, Algorithm Design</w:t>
-      </w:r>
-      <w:r>
-        <w:rPr>
-          <w:rFonts w:ascii="Arial" w:hAnsi="Arial" w:cs="Arial"/>
-          <w:szCs w:val="26"/>
-        </w:rPr>
-        <w:t>/</w:t>
-      </w:r>
-      <w:r>
-        <w:rPr>
-          <w:rFonts w:ascii="Arial" w:hAnsi="Arial" w:cs="Arial"/>
-          <w:szCs w:val="26"/>
-        </w:rPr>
-        <w:t xml:space="preserve">Analysis </w:t>
-      </w:r>
-      <w:r>
-        <w:rPr>
-          <w:rFonts w:ascii="Arial" w:hAnsi="Arial" w:cs="Arial"/>
-          <w:szCs w:val="26"/>
-        </w:rPr>
-        <w:t>(</w:t>
-      </w:r>
-      <w:r>
-        <w:rPr>
-          <w:rFonts w:ascii="Arial" w:hAnsi="Arial" w:cs="Arial"/>
-          <w:szCs w:val="26"/>
-        </w:rPr>
-        <w:t>A</w:t>
-      </w:r>
-      <w:r>
-        <w:rPr>
-          <w:rFonts w:ascii="Arial" w:hAnsi="Arial" w:cs="Arial"/>
-          <w:szCs w:val="26"/>
-        </w:rPr>
-        <w:t>)</w:t>
-      </w:r>
-      <w:r>
-        <w:rPr>
-          <w:rFonts w:ascii="Arial" w:hAnsi="Arial" w:cs="Arial"/>
-          <w:szCs w:val="26"/>
-        </w:rPr>
-        <w:t xml:space="preserve">, Object Oriented Programming (A), Theory of Computation (A), </w:t>
-      </w:r>
-      <w:r>
-        <w:rPr>
-          <w:rFonts w:ascii="Arial" w:hAnsi="Arial" w:cs="Arial"/>
-          <w:szCs w:val="26"/>
-        </w:rPr>
-        <w:t>Data Science (A),</w:t>
-      </w:r>
-      <w:r>
-        <w:rPr>
-          <w:rFonts w:ascii="Arial" w:hAnsi="Arial" w:cs="Arial"/>
-          <w:szCs w:val="26"/>
-        </w:rPr>
-        <w:t xml:space="preserve"> Linear Algebra (</w:t>
-      </w:r>
-      <w:r>
-        <w:rPr>
-          <w:rFonts w:ascii="Arial" w:hAnsi="Arial" w:cs="Arial"/>
-          <w:szCs w:val="26"/>
-        </w:rPr>
-        <w:t>A</w:t>
-      </w:r>
-      <w:r>
-        <w:rPr>
-          <w:rFonts w:ascii="Arial" w:hAnsi="Arial" w:cs="Arial"/>
-          <w:szCs w:val="26"/>
-        </w:rPr>
-        <w:t>),</w:t>
-      </w:r>
-      <w:r>
-        <w:rPr>
-          <w:rFonts w:ascii="Arial" w:hAnsi="Arial" w:cs="Arial"/>
-          <w:szCs w:val="26"/>
-        </w:rPr>
-        <w:t xml:space="preserve"> </w:t>
-      </w:r>
-      <w:r>
-        <w:rPr>
-          <w:rFonts w:ascii="Arial" w:hAnsi="Arial" w:cs="Arial"/>
-          <w:szCs w:val="26"/>
-        </w:rPr>
-        <w:t xml:space="preserve">Multivariable Calculus II </w:t>
+      <w:bookmarkEnd w:id="0"/>
+      <w:r>
+        <w:rPr>
+          <w:rFonts w:ascii="Arial" w:hAnsi="Arial" w:cs="Arial"/>
+          <w:szCs w:val="26"/>
+        </w:rPr>
+        <w:t xml:space="preserve">alculus II </w:t>
       </w:r>
       <w:r>
         <w:rPr>
@@ -338,7 +367,6 @@
         <w:t xml:space="preserve"> Discrete Math (A)</w:t>
       </w:r>
     </w:p>
-    <w:bookmarkEnd w:id="0"/>
     <w:p>
       <w:pPr>
         <w:rPr>

</xml_diff>